<commit_message>
My work with E12 some needs fixing
</commit_message>
<xml_diff>
--- a/E12_BoundingSphereClass/E12_BoundingSpheres.docx
+++ b/E12_BoundingSphereClass/E12_BoundingSpheres.docx
@@ -1,6 +1,6 @@
 
 <file path=word/document.xml><?xml version="1.0" encoding="utf-8"?>
-<w:document xmlns:wpc="http://schemas.microsoft.com/office/word/2010/wordprocessingCanvas" xmlns:mc="http://schemas.openxmlformats.org/markup-compatibility/2006" xmlns:o="urn:schemas-microsoft-com:office:office" xmlns:r="http://schemas.openxmlformats.org/officeDocument/2006/relationships" xmlns:m="http://schemas.openxmlformats.org/officeDocument/2006/math" xmlns:v="urn:schemas-microsoft-com:vml" xmlns:wp14="http://schemas.microsoft.com/office/word/2010/wordprocessingDrawing" xmlns:wp="http://schemas.openxmlformats.org/drawingml/2006/wordprocessingDrawing" xmlns:w10="urn:schemas-microsoft-com:office:word" xmlns:w="http://schemas.openxmlformats.org/wordprocessingml/2006/main" xmlns:w14="http://schemas.microsoft.com/office/word/2010/wordml" xmlns:w15="http://schemas.microsoft.com/office/word/2012/wordml" xmlns:wpg="http://schemas.microsoft.com/office/word/2010/wordprocessingGroup" xmlns:wpi="http://schemas.microsoft.com/office/word/2010/wordprocessingInk" xmlns:wne="http://schemas.microsoft.com/office/word/2006/wordml" xmlns:wps="http://schemas.microsoft.com/office/word/2010/wordprocessingShape" mc:Ignorable="w14 w15 wp14">
+<w:document xmlns:wpc="http://schemas.microsoft.com/office/word/2010/wordprocessingCanvas" xmlns:cx="http://schemas.microsoft.com/office/drawing/2014/chartex" xmlns:cx1="http://schemas.microsoft.com/office/drawing/2015/9/8/chartex" xmlns:cx2="http://schemas.microsoft.com/office/drawing/2015/10/21/chartex" xmlns:mc="http://schemas.openxmlformats.org/markup-compatibility/2006" xmlns:o="urn:schemas-microsoft-com:office:office" xmlns:r="http://schemas.openxmlformats.org/officeDocument/2006/relationships" xmlns:m="http://schemas.openxmlformats.org/officeDocument/2006/math" xmlns:v="urn:schemas-microsoft-com:vml" xmlns:wp14="http://schemas.microsoft.com/office/word/2010/wordprocessingDrawing" xmlns:wp="http://schemas.openxmlformats.org/drawingml/2006/wordprocessingDrawing" xmlns:w10="urn:schemas-microsoft-com:office:word" xmlns:w="http://schemas.openxmlformats.org/wordprocessingml/2006/main" xmlns:w14="http://schemas.microsoft.com/office/word/2010/wordml" xmlns:w15="http://schemas.microsoft.com/office/word/2012/wordml" xmlns:w16se="http://schemas.microsoft.com/office/word/2015/wordml/symex" xmlns:wpg="http://schemas.microsoft.com/office/word/2010/wordprocessingGroup" xmlns:wpi="http://schemas.microsoft.com/office/word/2010/wordprocessingInk" xmlns:wne="http://schemas.microsoft.com/office/word/2006/wordml" xmlns:wps="http://schemas.microsoft.com/office/word/2010/wordprocessingShape" mc:Ignorable="w14 w15 w16se wp14">
   <w:body>
     <w:tbl>
       <w:tblPr>
@@ -33,6 +33,7 @@
                 <w:noProof/>
                 <w:sz w:val="24"/>
                 <w:szCs w:val="24"/>
+                <w:lang w:eastAsia="ja-JP"/>
               </w:rPr>
               <w:drawing>
                 <wp:inline distT="0" distB="0" distL="0" distR="0" wp14:anchorId="5A98030A" wp14:editId="14B97A37">
@@ -190,6 +191,7 @@
                 <w:noProof/>
                 <w:sz w:val="24"/>
                 <w:szCs w:val="24"/>
+                <w:lang w:eastAsia="ja-JP"/>
               </w:rPr>
               <w:drawing>
                 <wp:inline distT="0" distB="0" distL="0" distR="0" wp14:anchorId="2A9252D1" wp14:editId="4A7FF6AA">
@@ -306,7 +308,6 @@
         </w:rPr>
         <w:t xml:space="preserve"> </w:t>
       </w:r>
-      <w:proofErr w:type="gramStart"/>
       <w:r>
         <w:rPr>
           <w:rFonts w:ascii="Times New Roman" w:eastAsia="Times New Roman" w:hAnsi="Times New Roman" w:cs="Times New Roman"/>
@@ -318,7 +319,6 @@
         </w:rPr>
         <w:t>Spring</w:t>
       </w:r>
-      <w:proofErr w:type="gramEnd"/>
     </w:p>
     <w:p>
       <w:pPr>
@@ -839,6 +839,28 @@
         </w:rPr>
       </w:pPr>
       <w:proofErr w:type="spellStart"/>
+      <w:r>
+        <w:rPr>
+          <w:rFonts w:ascii="Times New Roman" w:eastAsia="Times New Roman" w:hAnsi="Times New Roman"/>
+          <w:color w:val="000000"/>
+          <w:sz w:val="27"/>
+          <w:szCs w:val="27"/>
+          <w:highlight w:val="yellow"/>
+        </w:rPr>
+        <w:t>BoundingSphere</w:t>
+      </w:r>
+      <w:proofErr w:type="spellEnd"/>
+      <w:r>
+        <w:rPr>
+          <w:rFonts w:ascii="Times New Roman" w:eastAsia="Times New Roman" w:hAnsi="Times New Roman"/>
+          <w:color w:val="000000"/>
+          <w:sz w:val="27"/>
+          <w:szCs w:val="27"/>
+          <w:highlight w:val="yellow"/>
+        </w:rPr>
+        <w:t>(</w:t>
+      </w:r>
+      <w:proofErr w:type="spellStart"/>
       <w:proofErr w:type="gramStart"/>
       <w:r>
         <w:rPr>
@@ -846,8 +868,9 @@
           <w:color w:val="000000"/>
           <w:sz w:val="27"/>
           <w:szCs w:val="27"/>
-        </w:rPr>
-        <w:t>BoundingSphere</w:t>
+          <w:highlight w:val="yellow"/>
+        </w:rPr>
+        <w:t>std</w:t>
       </w:r>
       <w:proofErr w:type="spellEnd"/>
       <w:r>
@@ -856,19 +879,31 @@
           <w:color w:val="000000"/>
           <w:sz w:val="27"/>
           <w:szCs w:val="27"/>
-        </w:rPr>
-        <w:t>(</w:t>
+          <w:highlight w:val="yellow"/>
+        </w:rPr>
+        <w:t>::</w:t>
+      </w:r>
+      <w:proofErr w:type="gramEnd"/>
+      <w:r>
+        <w:rPr>
+          <w:rFonts w:ascii="Times New Roman" w:eastAsia="Times New Roman" w:hAnsi="Times New Roman"/>
+          <w:color w:val="000000"/>
+          <w:sz w:val="27"/>
+          <w:szCs w:val="27"/>
+          <w:highlight w:val="yellow"/>
+        </w:rPr>
+        <w:t xml:space="preserve">vector&lt;vector3&gt; </w:t>
       </w:r>
       <w:proofErr w:type="spellStart"/>
-      <w:proofErr w:type="gramEnd"/>
-      <w:r>
-        <w:rPr>
-          <w:rFonts w:ascii="Times New Roman" w:eastAsia="Times New Roman" w:hAnsi="Times New Roman"/>
-          <w:color w:val="000000"/>
-          <w:sz w:val="27"/>
-          <w:szCs w:val="27"/>
-        </w:rPr>
-        <w:t>std</w:t>
+      <w:r>
+        <w:rPr>
+          <w:rFonts w:ascii="Times New Roman" w:eastAsia="Times New Roman" w:hAnsi="Times New Roman"/>
+          <w:color w:val="000000"/>
+          <w:sz w:val="27"/>
+          <w:szCs w:val="27"/>
+          <w:highlight w:val="yellow"/>
+        </w:rPr>
+        <w:t>listOfVertex</w:t>
       </w:r>
       <w:proofErr w:type="spellEnd"/>
       <w:r>
@@ -877,26 +912,7 @@
           <w:color w:val="000000"/>
           <w:sz w:val="27"/>
           <w:szCs w:val="27"/>
-        </w:rPr>
-        <w:t xml:space="preserve">::vector&lt;vector3&gt; </w:t>
-      </w:r>
-      <w:proofErr w:type="spellStart"/>
-      <w:r>
-        <w:rPr>
-          <w:rFonts w:ascii="Times New Roman" w:eastAsia="Times New Roman" w:hAnsi="Times New Roman"/>
-          <w:color w:val="000000"/>
-          <w:sz w:val="27"/>
-          <w:szCs w:val="27"/>
-        </w:rPr>
-        <w:t>listOfVertex</w:t>
-      </w:r>
-      <w:proofErr w:type="spellEnd"/>
-      <w:r>
-        <w:rPr>
-          <w:rFonts w:ascii="Times New Roman" w:eastAsia="Times New Roman" w:hAnsi="Times New Roman"/>
-          <w:color w:val="000000"/>
-          <w:sz w:val="27"/>
-          <w:szCs w:val="27"/>
+          <w:highlight w:val="yellow"/>
         </w:rPr>
         <w:t>); //constructor</w:t>
       </w:r>
@@ -906,6 +922,7 @@
           <w:color w:val="000000"/>
           <w:sz w:val="27"/>
           <w:szCs w:val="27"/>
+          <w:highlight w:val="yellow"/>
         </w:rPr>
         <w:t>,</w:t>
       </w:r>
@@ -915,6 +932,7 @@
           <w:color w:val="000000"/>
           <w:sz w:val="27"/>
           <w:szCs w:val="27"/>
+          <w:highlight w:val="yellow"/>
         </w:rPr>
         <w:t xml:space="preserve"> will take in a list of vector3 that will represent all of the vertices of your shape</w:t>
       </w:r>
@@ -944,6 +962,17 @@
           <w:szCs w:val="27"/>
         </w:rPr>
       </w:pPr>
+      <w:r>
+        <w:rPr>
+          <w:rFonts w:ascii="Times New Roman" w:eastAsia="Times New Roman" w:hAnsi="Times New Roman"/>
+          <w:color w:val="000000"/>
+          <w:sz w:val="27"/>
+          <w:szCs w:val="27"/>
+          <w:highlight w:val="yellow"/>
+        </w:rPr>
+        <w:t xml:space="preserve">bool </w:t>
+      </w:r>
+      <w:proofErr w:type="spellStart"/>
       <w:proofErr w:type="gramStart"/>
       <w:r>
         <w:rPr>
@@ -951,9 +980,22 @@
           <w:color w:val="000000"/>
           <w:sz w:val="27"/>
           <w:szCs w:val="27"/>
-        </w:rPr>
-        <w:t>bool</w:t>
-      </w:r>
+          <w:highlight w:val="yellow"/>
+        </w:rPr>
+        <w:t>IsColliding</w:t>
+      </w:r>
+      <w:proofErr w:type="spellEnd"/>
+      <w:r>
+        <w:rPr>
+          <w:rFonts w:ascii="Times New Roman" w:eastAsia="Times New Roman" w:hAnsi="Times New Roman"/>
+          <w:color w:val="000000"/>
+          <w:sz w:val="27"/>
+          <w:szCs w:val="27"/>
+          <w:highlight w:val="yellow"/>
+        </w:rPr>
+        <w:t>(</w:t>
+      </w:r>
+      <w:proofErr w:type="spellStart"/>
       <w:proofErr w:type="gramEnd"/>
       <w:r>
         <w:rPr>
@@ -961,8 +1003,20 @@
           <w:color w:val="000000"/>
           <w:sz w:val="27"/>
           <w:szCs w:val="27"/>
-        </w:rPr>
-        <w:t xml:space="preserve"> </w:t>
+          <w:highlight w:val="yellow"/>
+        </w:rPr>
+        <w:t>BoundingSphere</w:t>
+      </w:r>
+      <w:proofErr w:type="spellEnd"/>
+      <w:r>
+        <w:rPr>
+          <w:rFonts w:ascii="Times New Roman" w:eastAsia="Times New Roman" w:hAnsi="Times New Roman"/>
+          <w:color w:val="000000"/>
+          <w:sz w:val="27"/>
+          <w:szCs w:val="27"/>
+          <w:highlight w:val="yellow"/>
+        </w:rPr>
+        <w:t xml:space="preserve">* </w:t>
       </w:r>
       <w:proofErr w:type="spellStart"/>
       <w:r>
@@ -971,8 +1025,9 @@
           <w:color w:val="000000"/>
           <w:sz w:val="27"/>
           <w:szCs w:val="27"/>
-        </w:rPr>
-        <w:t>IsColliding</w:t>
+          <w:highlight w:val="yellow"/>
+        </w:rPr>
+        <w:t>pOther</w:t>
       </w:r>
       <w:proofErr w:type="spellEnd"/>
       <w:r>
@@ -981,8 +1036,9 @@
           <w:color w:val="000000"/>
           <w:sz w:val="27"/>
           <w:szCs w:val="27"/>
-        </w:rPr>
-        <w:t>(</w:t>
+          <w:highlight w:val="yellow"/>
+        </w:rPr>
+        <w:t xml:space="preserve">); //will take another </w:t>
       </w:r>
       <w:proofErr w:type="spellStart"/>
       <w:r>
@@ -991,6 +1047,7 @@
           <w:color w:val="000000"/>
           <w:sz w:val="27"/>
           <w:szCs w:val="27"/>
+          <w:highlight w:val="yellow"/>
         </w:rPr>
         <w:t>BoundingSphere</w:t>
       </w:r>
@@ -1001,46 +1058,7 @@
           <w:color w:val="000000"/>
           <w:sz w:val="27"/>
           <w:szCs w:val="27"/>
-        </w:rPr>
-        <w:t xml:space="preserve">* </w:t>
-      </w:r>
-      <w:proofErr w:type="spellStart"/>
-      <w:r>
-        <w:rPr>
-          <w:rFonts w:ascii="Times New Roman" w:eastAsia="Times New Roman" w:hAnsi="Times New Roman"/>
-          <w:color w:val="000000"/>
-          <w:sz w:val="27"/>
-          <w:szCs w:val="27"/>
-        </w:rPr>
-        <w:t>pOther</w:t>
-      </w:r>
-      <w:proofErr w:type="spellEnd"/>
-      <w:r>
-        <w:rPr>
-          <w:rFonts w:ascii="Times New Roman" w:eastAsia="Times New Roman" w:hAnsi="Times New Roman"/>
-          <w:color w:val="000000"/>
-          <w:sz w:val="27"/>
-          <w:szCs w:val="27"/>
-        </w:rPr>
-        <w:t xml:space="preserve">); //will take another </w:t>
-      </w:r>
-      <w:proofErr w:type="spellStart"/>
-      <w:r>
-        <w:rPr>
-          <w:rFonts w:ascii="Times New Roman" w:eastAsia="Times New Roman" w:hAnsi="Times New Roman"/>
-          <w:color w:val="000000"/>
-          <w:sz w:val="27"/>
-          <w:szCs w:val="27"/>
-        </w:rPr>
-        <w:t>BoundingSphere</w:t>
-      </w:r>
-      <w:proofErr w:type="spellEnd"/>
-      <w:r>
-        <w:rPr>
-          <w:rFonts w:ascii="Times New Roman" w:eastAsia="Times New Roman" w:hAnsi="Times New Roman"/>
-          <w:color w:val="000000"/>
-          <w:sz w:val="27"/>
-          <w:szCs w:val="27"/>
+          <w:highlight w:val="yellow"/>
         </w:rPr>
         <w:t xml:space="preserve"> and returns whether </w:t>
       </w:r>
@@ -1050,6 +1068,7 @@
           <w:color w:val="000000"/>
           <w:sz w:val="27"/>
           <w:szCs w:val="27"/>
+          <w:highlight w:val="yellow"/>
         </w:rPr>
         <w:t xml:space="preserve">the current object </w:t>
       </w:r>
@@ -1059,6 +1078,7 @@
           <w:color w:val="000000"/>
           <w:sz w:val="27"/>
           <w:szCs w:val="27"/>
+          <w:highlight w:val="yellow"/>
         </w:rPr>
         <w:t>its colliding with it or not.</w:t>
       </w:r>
@@ -1088,6 +1108,17 @@
           <w:szCs w:val="27"/>
         </w:rPr>
       </w:pPr>
+      <w:r>
+        <w:rPr>
+          <w:rFonts w:ascii="Times New Roman" w:eastAsia="Times New Roman" w:hAnsi="Times New Roman"/>
+          <w:color w:val="000000"/>
+          <w:sz w:val="27"/>
+          <w:szCs w:val="27"/>
+          <w:highlight w:val="yellow"/>
+        </w:rPr>
+        <w:t xml:space="preserve">void </w:t>
+      </w:r>
+      <w:proofErr w:type="spellStart"/>
       <w:proofErr w:type="gramStart"/>
       <w:r>
         <w:rPr>
@@ -1095,8 +1126,20 @@
           <w:color w:val="000000"/>
           <w:sz w:val="27"/>
           <w:szCs w:val="27"/>
-        </w:rPr>
-        <w:t>void</w:t>
+          <w:highlight w:val="yellow"/>
+        </w:rPr>
+        <w:t>UpdatePosition</w:t>
+      </w:r>
+      <w:proofErr w:type="spellEnd"/>
+      <w:r>
+        <w:rPr>
+          <w:rFonts w:ascii="Times New Roman" w:eastAsia="Times New Roman" w:hAnsi="Times New Roman"/>
+          <w:color w:val="000000"/>
+          <w:sz w:val="27"/>
+          <w:szCs w:val="27"/>
+          <w:highlight w:val="yellow"/>
+        </w:rPr>
+        <w:t>(</w:t>
       </w:r>
       <w:proofErr w:type="gramEnd"/>
       <w:r>
@@ -1105,35 +1148,17 @@
           <w:color w:val="000000"/>
           <w:sz w:val="27"/>
           <w:szCs w:val="27"/>
-        </w:rPr>
-        <w:t xml:space="preserve"> </w:t>
-      </w:r>
-      <w:proofErr w:type="spellStart"/>
-      <w:r>
-        <w:rPr>
-          <w:rFonts w:ascii="Times New Roman" w:eastAsia="Times New Roman" w:hAnsi="Times New Roman"/>
-          <w:color w:val="000000"/>
-          <w:sz w:val="27"/>
-          <w:szCs w:val="27"/>
-        </w:rPr>
-        <w:t>UpdatePosition</w:t>
-      </w:r>
-      <w:proofErr w:type="spellEnd"/>
-      <w:r>
-        <w:rPr>
-          <w:rFonts w:ascii="Times New Roman" w:eastAsia="Times New Roman" w:hAnsi="Times New Roman"/>
-          <w:color w:val="000000"/>
-          <w:sz w:val="27"/>
-          <w:szCs w:val="27"/>
-        </w:rPr>
-        <w:t>(vector3 v3Input);//</w:t>
-      </w:r>
-      <w:r>
-        <w:rPr>
-          <w:rFonts w:ascii="Times New Roman" w:eastAsia="Times New Roman" w:hAnsi="Times New Roman"/>
-          <w:color w:val="000000"/>
-          <w:sz w:val="27"/>
-          <w:szCs w:val="27"/>
+          <w:highlight w:val="yellow"/>
+        </w:rPr>
+        <w:t>vector3 v3Input);//</w:t>
+      </w:r>
+      <w:r>
+        <w:rPr>
+          <w:rFonts w:ascii="Times New Roman" w:eastAsia="Times New Roman" w:hAnsi="Times New Roman"/>
+          <w:color w:val="000000"/>
+          <w:sz w:val="27"/>
+          <w:szCs w:val="27"/>
+          <w:highlight w:val="yellow"/>
         </w:rPr>
         <w:t xml:space="preserve"> will update the position of this</w:t>
       </w:r>
@@ -1143,6 +1168,7 @@
           <w:color w:val="000000"/>
           <w:sz w:val="27"/>
           <w:szCs w:val="27"/>
+          <w:highlight w:val="yellow"/>
         </w:rPr>
         <w:t xml:space="preserve"> bounding sphere in global space</w:t>
       </w:r>
@@ -1172,6 +1198,17 @@
           <w:szCs w:val="27"/>
         </w:rPr>
       </w:pPr>
+      <w:r>
+        <w:rPr>
+          <w:rFonts w:ascii="Times New Roman" w:eastAsia="Times New Roman" w:hAnsi="Times New Roman"/>
+          <w:color w:val="000000"/>
+          <w:sz w:val="27"/>
+          <w:szCs w:val="27"/>
+          <w:highlight w:val="yellow"/>
+        </w:rPr>
+        <w:t xml:space="preserve">void </w:t>
+      </w:r>
+      <w:proofErr w:type="spellStart"/>
       <w:proofErr w:type="gramStart"/>
       <w:r>
         <w:rPr>
@@ -1179,8 +1216,20 @@
           <w:color w:val="000000"/>
           <w:sz w:val="27"/>
           <w:szCs w:val="27"/>
-        </w:rPr>
-        <w:t>void</w:t>
+          <w:highlight w:val="yellow"/>
+        </w:rPr>
+        <w:t>SetModelMatrix</w:t>
+      </w:r>
+      <w:proofErr w:type="spellEnd"/>
+      <w:r>
+        <w:rPr>
+          <w:rFonts w:ascii="Times New Roman" w:eastAsia="Times New Roman" w:hAnsi="Times New Roman"/>
+          <w:color w:val="000000"/>
+          <w:sz w:val="27"/>
+          <w:szCs w:val="27"/>
+          <w:highlight w:val="yellow"/>
+        </w:rPr>
+        <w:t>(</w:t>
       </w:r>
       <w:proofErr w:type="gramEnd"/>
       <w:r>
@@ -1189,8 +1238,9 @@
           <w:color w:val="000000"/>
           <w:sz w:val="27"/>
           <w:szCs w:val="27"/>
-        </w:rPr>
-        <w:t xml:space="preserve"> </w:t>
+          <w:highlight w:val="yellow"/>
+        </w:rPr>
+        <w:t xml:space="preserve">matrix4 a_m4ToWorld); that will set the </w:t>
       </w:r>
       <w:proofErr w:type="spellStart"/>
       <w:r>
@@ -1199,8 +1249,9 @@
           <w:color w:val="000000"/>
           <w:sz w:val="27"/>
           <w:szCs w:val="27"/>
-        </w:rPr>
-        <w:t>SetModelMatrix</w:t>
+          <w:highlight w:val="yellow"/>
+        </w:rPr>
+        <w:t>vounding</w:t>
       </w:r>
       <w:proofErr w:type="spellEnd"/>
       <w:r>
@@ -1209,26 +1260,7 @@
           <w:color w:val="000000"/>
           <w:sz w:val="27"/>
           <w:szCs w:val="27"/>
-        </w:rPr>
-        <w:t xml:space="preserve">(matrix4 a_m4ToWorld); that will set the </w:t>
-      </w:r>
-      <w:proofErr w:type="spellStart"/>
-      <w:r>
-        <w:rPr>
-          <w:rFonts w:ascii="Times New Roman" w:eastAsia="Times New Roman" w:hAnsi="Times New Roman"/>
-          <w:color w:val="000000"/>
-          <w:sz w:val="27"/>
-          <w:szCs w:val="27"/>
-        </w:rPr>
-        <w:t>vounding</w:t>
-      </w:r>
-      <w:proofErr w:type="spellEnd"/>
-      <w:r>
-        <w:rPr>
-          <w:rFonts w:ascii="Times New Roman" w:eastAsia="Times New Roman" w:hAnsi="Times New Roman"/>
-          <w:color w:val="000000"/>
-          <w:sz w:val="27"/>
-          <w:szCs w:val="27"/>
+          <w:highlight w:val="yellow"/>
         </w:rPr>
         <w:t xml:space="preserve"> sphere into world coordinates to be rendered</w:t>
       </w:r>
@@ -1244,6 +1276,8 @@
           <w:szCs w:val="27"/>
         </w:rPr>
       </w:pPr>
+      <w:bookmarkStart w:id="0" w:name="_GoBack"/>
+      <w:bookmarkEnd w:id="0"/>
     </w:p>
     <w:p>
       <w:pPr>
@@ -1312,8 +1346,6 @@
         </w:rPr>
         <w:t xml:space="preserve"> to work. Think about the example code we did in class to determine what would you need to store said information. </w:t>
       </w:r>
-      <w:bookmarkStart w:id="0" w:name="_GoBack"/>
-      <w:bookmarkEnd w:id="0"/>
     </w:p>
     <w:p>
       <w:pPr>
@@ -2027,7 +2059,7 @@
 </file>
 
 <file path=word/numbering.xml><?xml version="1.0" encoding="utf-8"?>
-<w:numbering xmlns:wpc="http://schemas.microsoft.com/office/word/2010/wordprocessingCanvas" xmlns:mc="http://schemas.openxmlformats.org/markup-compatibility/2006" xmlns:o="urn:schemas-microsoft-com:office:office" xmlns:r="http://schemas.openxmlformats.org/officeDocument/2006/relationships" xmlns:m="http://schemas.openxmlformats.org/officeDocument/2006/math" xmlns:v="urn:schemas-microsoft-com:vml" xmlns:wp14="http://schemas.microsoft.com/office/word/2010/wordprocessingDrawing" xmlns:wp="http://schemas.openxmlformats.org/drawingml/2006/wordprocessingDrawing" xmlns:w10="urn:schemas-microsoft-com:office:word" xmlns:w="http://schemas.openxmlformats.org/wordprocessingml/2006/main" xmlns:w14="http://schemas.microsoft.com/office/word/2010/wordml" xmlns:w15="http://schemas.microsoft.com/office/word/2012/wordml" xmlns:wpg="http://schemas.microsoft.com/office/word/2010/wordprocessingGroup" xmlns:wpi="http://schemas.microsoft.com/office/word/2010/wordprocessingInk" xmlns:wne="http://schemas.microsoft.com/office/word/2006/wordml" xmlns:wps="http://schemas.microsoft.com/office/word/2010/wordprocessingShape" mc:Ignorable="w14 w15 wp14">
+<w:numbering xmlns:wpc="http://schemas.microsoft.com/office/word/2010/wordprocessingCanvas" xmlns:cx="http://schemas.microsoft.com/office/drawing/2014/chartex" xmlns:cx1="http://schemas.microsoft.com/office/drawing/2015/9/8/chartex" xmlns:cx2="http://schemas.microsoft.com/office/drawing/2015/10/21/chartex" xmlns:mc="http://schemas.openxmlformats.org/markup-compatibility/2006" xmlns:o="urn:schemas-microsoft-com:office:office" xmlns:r="http://schemas.openxmlformats.org/officeDocument/2006/relationships" xmlns:m="http://schemas.openxmlformats.org/officeDocument/2006/math" xmlns:v="urn:schemas-microsoft-com:vml" xmlns:wp14="http://schemas.microsoft.com/office/word/2010/wordprocessingDrawing" xmlns:wp="http://schemas.openxmlformats.org/drawingml/2006/wordprocessingDrawing" xmlns:w10="urn:schemas-microsoft-com:office:word" xmlns:w="http://schemas.openxmlformats.org/wordprocessingml/2006/main" xmlns:w14="http://schemas.microsoft.com/office/word/2010/wordml" xmlns:w15="http://schemas.microsoft.com/office/word/2012/wordml" xmlns:w16se="http://schemas.microsoft.com/office/word/2015/wordml/symex" xmlns:wpg="http://schemas.microsoft.com/office/word/2010/wordprocessingGroup" xmlns:wpi="http://schemas.microsoft.com/office/word/2010/wordprocessingInk" xmlns:wne="http://schemas.microsoft.com/office/word/2006/wordml" xmlns:wps="http://schemas.microsoft.com/office/word/2010/wordprocessingShape" mc:Ignorable="w14 w15 w16se wp14">
   <w:abstractNum w:abstractNumId="0" w15:restartNumberingAfterBreak="0">
     <w:nsid w:val="05441F5A"/>
     <w:multiLevelType w:val="hybridMultilevel"/>
@@ -4569,7 +4601,7 @@
 </file>
 
 <file path=word/styles.xml><?xml version="1.0" encoding="utf-8"?>
-<w:styles xmlns:mc="http://schemas.openxmlformats.org/markup-compatibility/2006" xmlns:r="http://schemas.openxmlformats.org/officeDocument/2006/relationships" xmlns:w="http://schemas.openxmlformats.org/wordprocessingml/2006/main" xmlns:w14="http://schemas.microsoft.com/office/word/2010/wordml" xmlns:w15="http://schemas.microsoft.com/office/word/2012/wordml" mc:Ignorable="w14 w15">
+<w:styles xmlns:mc="http://schemas.openxmlformats.org/markup-compatibility/2006" xmlns:r="http://schemas.openxmlformats.org/officeDocument/2006/relationships" xmlns:w="http://schemas.openxmlformats.org/wordprocessingml/2006/main" xmlns:w14="http://schemas.microsoft.com/office/word/2010/wordml" xmlns:w15="http://schemas.microsoft.com/office/word/2012/wordml" xmlns:w16se="http://schemas.microsoft.com/office/word/2015/wordml/symex" mc:Ignorable="w14 w15 w16se">
   <w:docDefaults>
     <w:rPrDefault>
       <w:rPr>
@@ -4585,7 +4617,7 @@
       </w:pPr>
     </w:pPrDefault>
   </w:docDefaults>
-  <w:latentStyles w:defLockedState="0" w:defUIPriority="99" w:defSemiHidden="0" w:defUnhideWhenUsed="0" w:defQFormat="0" w:count="371">
+  <w:latentStyles w:defLockedState="0" w:defUIPriority="99" w:defSemiHidden="0" w:defUnhideWhenUsed="0" w:defQFormat="0" w:count="372">
     <w:lsdException w:name="Normal" w:uiPriority="0" w:qFormat="1"/>
     <w:lsdException w:name="heading 1" w:uiPriority="9" w:qFormat="1"/>
     <w:lsdException w:name="heading 2" w:semiHidden="1" w:uiPriority="9" w:unhideWhenUsed="1" w:qFormat="1"/>
@@ -4957,6 +4989,7 @@
     <w:lsdException w:name="List Table 5 Dark Accent 6" w:uiPriority="50"/>
     <w:lsdException w:name="List Table 6 Colorful Accent 6" w:uiPriority="51"/>
     <w:lsdException w:name="List Table 7 Colorful Accent 6" w:uiPriority="52"/>
+    <w:lsdException w:name="Mention" w:semiHidden="1" w:unhideWhenUsed="1"/>
   </w:latentStyles>
   <w:style w:type="paragraph" w:default="1" w:styleId="Normal">
     <w:name w:val="Normal"/>
@@ -5686,7 +5719,7 @@
 </file>
 
 <file path=customXml/itemProps1.xml><?xml version="1.0" encoding="utf-8"?>
-<ds:datastoreItem xmlns:ds="http://schemas.openxmlformats.org/officeDocument/2006/customXml" ds:itemID="{7B9F4CAD-5431-4CDF-9E46-FA8EBB0C437F}">
+<ds:datastoreItem xmlns:ds="http://schemas.openxmlformats.org/officeDocument/2006/customXml" ds:itemID="{BA67D65B-5390-4E5D-8FDB-0B93ED0790A9}">
   <ds:schemaRefs>
     <ds:schemaRef ds:uri="http://schemas.openxmlformats.org/officeDocument/2006/bibliography"/>
   </ds:schemaRefs>

</xml_diff>